<commit_message>
Documentação para novas implementações 2
</commit_message>
<xml_diff>
--- a/TP2/Documentação/ENGREQ_TP1_Grupo8_Sprint1.docx
+++ b/TP2/Documentação/ENGREQ_TP1_Grupo8_Sprint1.docx
@@ -8693,18 +8693,7 @@
           <w:iCs w:val="0"/>
           <w:color w:val="D5605C"/>
         </w:rPr>
-        <w:t>4</w:t>
-      </w:r>
-      <w:r>
-        <w:rPr>
-          <w:rFonts w:ascii="Times New Roman" w:hAnsi="Times New Roman" w:cs="Times New Roman"/>
-          <w:b/>
-          <w:bCs/>
-          <w:i w:val="0"/>
-          <w:iCs w:val="0"/>
-          <w:color w:val="D5605C"/>
-        </w:rPr>
-        <w:t xml:space="preserve"> </w:t>
+        <w:t xml:space="preserve">4 </w:t>
       </w:r>
       <w:r>
         <w:rPr>
@@ -8776,14 +8765,7 @@
           <w:rFonts w:ascii="Times New Roman" w:hAnsi="Times New Roman" w:cs="Times New Roman"/>
           <w:lang w:val="pt-PT"/>
         </w:rPr>
-        <w:t xml:space="preserve">Na aplicação móvel, o utilizador tem a lista de apiários existentes. </w:t>
-      </w:r>
-      <w:r>
-        <w:rPr>
-          <w:rFonts w:ascii="Times New Roman" w:hAnsi="Times New Roman" w:cs="Times New Roman"/>
-          <w:lang w:val="pt-PT"/>
-        </w:rPr>
-        <w:t xml:space="preserve">Por baixo de cada nome de apiário, tem uma secção para ver todas as inspeções efetuadas nesse apiário. </w:t>
+        <w:t xml:space="preserve">Na aplicação móvel, o utilizador tem a lista de apiários existentes. Por baixo de cada nome de apiário, tem uma secção para ver todas as inspeções efetuadas nesse apiário. </w:t>
       </w:r>
     </w:p>
     <w:p>
@@ -8891,40 +8873,7 @@
           <w:color w:val="D5605C"/>
         </w:rPr>
         <w:lastRenderedPageBreak/>
-        <w:t>3.2.</w:t>
-      </w:r>
-      <w:r>
-        <w:rPr>
-          <w:rFonts w:ascii="Times New Roman" w:hAnsi="Times New Roman" w:cs="Times New Roman"/>
-          <w:b/>
-          <w:bCs/>
-          <w:i w:val="0"/>
-          <w:iCs w:val="0"/>
-          <w:color w:val="D5605C"/>
-        </w:rPr>
-        <w:t>5</w:t>
-      </w:r>
-      <w:r>
-        <w:rPr>
-          <w:rFonts w:ascii="Times New Roman" w:hAnsi="Times New Roman" w:cs="Times New Roman"/>
-          <w:b/>
-          <w:bCs/>
-          <w:i w:val="0"/>
-          <w:iCs w:val="0"/>
-          <w:color w:val="D5605C"/>
-        </w:rPr>
-        <w:t xml:space="preserve"> – </w:t>
-      </w:r>
-      <w:r>
-        <w:rPr>
-          <w:rFonts w:ascii="Times New Roman" w:hAnsi="Times New Roman" w:cs="Times New Roman"/>
-          <w:b/>
-          <w:bCs/>
-          <w:i w:val="0"/>
-          <w:iCs w:val="0"/>
-          <w:color w:val="D5605C"/>
-        </w:rPr>
-        <w:t xml:space="preserve">Criar um </w:t>
+        <w:t xml:space="preserve">3.2.5 – Criar um </w:t>
       </w:r>
       <w:r>
         <w:rPr>
@@ -9006,94 +8955,14 @@
           <w:rFonts w:ascii="Times New Roman" w:hAnsi="Times New Roman" w:cs="Times New Roman"/>
           <w:lang w:val="pt-PT"/>
         </w:rPr>
-        <w:t xml:space="preserve">Na </w:t>
-      </w:r>
-      <w:proofErr w:type="spellStart"/>
-      <w:r>
-        <w:rPr>
-          <w:rFonts w:ascii="Times New Roman" w:hAnsi="Times New Roman" w:cs="Times New Roman"/>
-          <w:lang w:val="pt-PT"/>
-        </w:rPr>
-        <w:t>aplicação</w:t>
-      </w:r>
-      <w:proofErr w:type="spellEnd"/>
-      <w:r>
-        <w:rPr>
-          <w:rFonts w:ascii="Times New Roman" w:hAnsi="Times New Roman" w:cs="Times New Roman"/>
-          <w:lang w:val="pt-PT"/>
-        </w:rPr>
-        <w:t xml:space="preserve"> </w:t>
-      </w:r>
-      <w:proofErr w:type="spellStart"/>
-      <w:r>
-        <w:rPr>
-          <w:rFonts w:ascii="Times New Roman" w:hAnsi="Times New Roman" w:cs="Times New Roman"/>
-          <w:lang w:val="pt-PT"/>
-        </w:rPr>
-        <w:t>móvel</w:t>
-      </w:r>
-      <w:proofErr w:type="spellEnd"/>
-      <w:r>
-        <w:rPr>
-          <w:rFonts w:ascii="Times New Roman" w:hAnsi="Times New Roman" w:cs="Times New Roman"/>
-          <w:lang w:val="pt-PT"/>
-        </w:rPr>
-        <w:t xml:space="preserve">, </w:t>
-      </w:r>
-      <w:proofErr w:type="spellStart"/>
-      <w:r>
-        <w:rPr>
-          <w:rFonts w:ascii="Times New Roman" w:hAnsi="Times New Roman" w:cs="Times New Roman"/>
-          <w:lang w:val="pt-PT"/>
-        </w:rPr>
-        <w:t>na</w:t>
-      </w:r>
-      <w:proofErr w:type="spellEnd"/>
-      <w:r>
-        <w:rPr>
-          <w:rFonts w:ascii="Times New Roman" w:hAnsi="Times New Roman" w:cs="Times New Roman"/>
-          <w:lang w:val="pt-PT"/>
-        </w:rPr>
-        <w:t xml:space="preserve"> </w:t>
-      </w:r>
-      <w:proofErr w:type="spellStart"/>
-      <w:r>
-        <w:rPr>
-          <w:rFonts w:ascii="Times New Roman" w:hAnsi="Times New Roman" w:cs="Times New Roman"/>
-          <w:lang w:val="pt-PT"/>
-        </w:rPr>
-        <w:t>página</w:t>
-      </w:r>
-      <w:proofErr w:type="spellEnd"/>
-      <w:r>
-        <w:rPr>
-          <w:rFonts w:ascii="Times New Roman" w:hAnsi="Times New Roman" w:cs="Times New Roman"/>
-          <w:lang w:val="pt-PT"/>
-        </w:rPr>
-        <w:t xml:space="preserve"> </w:t>
-      </w:r>
-      <w:r>
-        <w:rPr>
-          <w:rFonts w:ascii="Times New Roman" w:hAnsi="Times New Roman" w:cs="Times New Roman"/>
-          <w:lang w:val="pt-PT"/>
-        </w:rPr>
-        <w:t xml:space="preserve">“Meus </w:t>
-      </w:r>
-      <w:proofErr w:type="spellStart"/>
-      <w:r>
-        <w:rPr>
-          <w:rFonts w:ascii="Times New Roman" w:hAnsi="Times New Roman" w:cs="Times New Roman"/>
-          <w:lang w:val="pt-PT"/>
-        </w:rPr>
-        <w:t>Apiários</w:t>
-      </w:r>
-      <w:proofErr w:type="spellEnd"/>
-      <w:r>
-        <w:rPr>
-          <w:rFonts w:ascii="Times New Roman" w:hAnsi="Times New Roman" w:cs="Times New Roman"/>
-          <w:lang w:val="pt-PT"/>
-        </w:rPr>
-        <w:t>”</w:t>
+        <w:t xml:space="preserve">Na aplicação móvel, na página </w:t>
+      </w:r>
+      <w:r>
+        <w:rPr>
+          <w:rFonts w:ascii="Times New Roman" w:hAnsi="Times New Roman" w:cs="Times New Roman"/>
+          <w:lang w:val="pt-PT"/>
+        </w:rPr>
+        <w:t>“Meus Apiários”</w:t>
       </w:r>
       <w:r>
         <w:rPr>
@@ -9102,117 +8971,12 @@
         </w:rPr>
         <w:t xml:space="preserve"> o </w:t>
       </w:r>
-      <w:proofErr w:type="spellStart"/>
-      <w:r>
-        <w:rPr>
-          <w:rFonts w:ascii="Times New Roman" w:hAnsi="Times New Roman" w:cs="Times New Roman"/>
-          <w:lang w:val="pt-PT"/>
-        </w:rPr>
-        <w:t>apicultor</w:t>
-      </w:r>
-      <w:proofErr w:type="spellEnd"/>
-      <w:r>
-        <w:rPr>
-          <w:rFonts w:ascii="Times New Roman" w:hAnsi="Times New Roman" w:cs="Times New Roman"/>
-          <w:lang w:val="pt-PT"/>
-        </w:rPr>
-        <w:t xml:space="preserve"> </w:t>
-      </w:r>
-      <w:proofErr w:type="spellStart"/>
-      <w:r>
-        <w:rPr>
-          <w:rFonts w:ascii="Times New Roman" w:hAnsi="Times New Roman" w:cs="Times New Roman"/>
-          <w:lang w:val="pt-PT"/>
-        </w:rPr>
-        <w:t>pressiona</w:t>
-      </w:r>
-      <w:proofErr w:type="spellEnd"/>
-      <w:r>
-        <w:rPr>
-          <w:rFonts w:ascii="Times New Roman" w:hAnsi="Times New Roman" w:cs="Times New Roman"/>
-          <w:lang w:val="pt-PT"/>
-        </w:rPr>
-        <w:t xml:space="preserve"> o </w:t>
-      </w:r>
-      <w:proofErr w:type="spellStart"/>
-      <w:r>
-        <w:rPr>
-          <w:rFonts w:ascii="Times New Roman" w:hAnsi="Times New Roman" w:cs="Times New Roman"/>
-          <w:lang w:val="pt-PT"/>
-        </w:rPr>
-        <w:t>botão</w:t>
-      </w:r>
-      <w:proofErr w:type="spellEnd"/>
-      <w:r>
-        <w:rPr>
-          <w:rFonts w:ascii="Times New Roman" w:hAnsi="Times New Roman" w:cs="Times New Roman"/>
-          <w:lang w:val="pt-PT"/>
-        </w:rPr>
-        <w:t xml:space="preserve"> com o </w:t>
-      </w:r>
-      <w:proofErr w:type="spellStart"/>
-      <w:r>
-        <w:rPr>
-          <w:rFonts w:ascii="Times New Roman" w:hAnsi="Times New Roman" w:cs="Times New Roman"/>
-          <w:lang w:val="pt-PT"/>
-        </w:rPr>
-        <w:t>símbolo</w:t>
-      </w:r>
-      <w:proofErr w:type="spellEnd"/>
-      <w:r>
-        <w:rPr>
-          <w:rFonts w:ascii="Times New Roman" w:hAnsi="Times New Roman" w:cs="Times New Roman"/>
-          <w:lang w:val="pt-PT"/>
-        </w:rPr>
-        <w:t xml:space="preserve"> “+” e </w:t>
-      </w:r>
-      <w:proofErr w:type="spellStart"/>
-      <w:r>
-        <w:rPr>
-          <w:rFonts w:ascii="Times New Roman" w:hAnsi="Times New Roman" w:cs="Times New Roman"/>
-          <w:lang w:val="pt-PT"/>
-        </w:rPr>
-        <w:t>preenche</w:t>
-      </w:r>
-      <w:proofErr w:type="spellEnd"/>
-      <w:r>
-        <w:rPr>
-          <w:rFonts w:ascii="Times New Roman" w:hAnsi="Times New Roman" w:cs="Times New Roman"/>
-          <w:lang w:val="pt-PT"/>
-        </w:rPr>
-        <w:t xml:space="preserve"> </w:t>
-      </w:r>
-      <w:proofErr w:type="spellStart"/>
-      <w:r>
-        <w:rPr>
-          <w:rFonts w:ascii="Times New Roman" w:hAnsi="Times New Roman" w:cs="Times New Roman"/>
-          <w:lang w:val="pt-PT"/>
-        </w:rPr>
-        <w:t>os</w:t>
-      </w:r>
-      <w:proofErr w:type="spellEnd"/>
-      <w:r>
-        <w:rPr>
-          <w:rFonts w:ascii="Times New Roman" w:hAnsi="Times New Roman" w:cs="Times New Roman"/>
-          <w:lang w:val="pt-PT"/>
-        </w:rPr>
-        <w:t xml:space="preserve"> dados do </w:t>
-      </w:r>
-      <w:proofErr w:type="spellStart"/>
-      <w:r>
-        <w:rPr>
-          <w:rFonts w:ascii="Times New Roman" w:hAnsi="Times New Roman" w:cs="Times New Roman"/>
-          <w:lang w:val="pt-PT"/>
-        </w:rPr>
-        <w:t>apiário</w:t>
-      </w:r>
-      <w:proofErr w:type="spellEnd"/>
-      <w:r>
-        <w:rPr>
-          <w:rFonts w:ascii="Times New Roman" w:hAnsi="Times New Roman" w:cs="Times New Roman"/>
-          <w:lang w:val="pt-PT"/>
-        </w:rPr>
-        <w:t>.</w:t>
+      <w:r>
+        <w:rPr>
+          <w:rFonts w:ascii="Times New Roman" w:hAnsi="Times New Roman" w:cs="Times New Roman"/>
+          <w:lang w:val="pt-PT"/>
+        </w:rPr>
+        <w:t>apicultor pressiona o botão com o símbolo “+” e preenche os dados do apiário.</w:t>
       </w:r>
     </w:p>
     <w:p>
@@ -9229,149 +8993,12 @@
           <w:lang w:val="pt-PT"/>
         </w:rPr>
       </w:pPr>
-      <w:proofErr w:type="spellStart"/>
-      <w:r>
-        <w:rPr>
-          <w:rFonts w:ascii="Times New Roman" w:hAnsi="Times New Roman" w:cs="Times New Roman"/>
-          <w:lang w:val="pt-PT"/>
-        </w:rPr>
-        <w:t>Após</w:t>
-      </w:r>
-      <w:proofErr w:type="spellEnd"/>
-      <w:r>
-        <w:rPr>
-          <w:rFonts w:ascii="Times New Roman" w:hAnsi="Times New Roman" w:cs="Times New Roman"/>
-          <w:lang w:val="pt-PT"/>
-        </w:rPr>
-        <w:t xml:space="preserve"> </w:t>
-      </w:r>
-      <w:proofErr w:type="spellStart"/>
-      <w:r>
-        <w:rPr>
-          <w:rFonts w:ascii="Times New Roman" w:hAnsi="Times New Roman" w:cs="Times New Roman"/>
-          <w:lang w:val="pt-PT"/>
-        </w:rPr>
-        <w:t>preencher</w:t>
-      </w:r>
-      <w:proofErr w:type="spellEnd"/>
-      <w:r>
-        <w:rPr>
-          <w:rFonts w:ascii="Times New Roman" w:hAnsi="Times New Roman" w:cs="Times New Roman"/>
-          <w:lang w:val="pt-PT"/>
-        </w:rPr>
-        <w:t xml:space="preserve"> </w:t>
-      </w:r>
-      <w:proofErr w:type="spellStart"/>
-      <w:r>
-        <w:rPr>
-          <w:rFonts w:ascii="Times New Roman" w:hAnsi="Times New Roman" w:cs="Times New Roman"/>
-          <w:lang w:val="pt-PT"/>
-        </w:rPr>
-        <w:t>os</w:t>
-      </w:r>
-      <w:proofErr w:type="spellEnd"/>
-      <w:r>
-        <w:rPr>
-          <w:rFonts w:ascii="Times New Roman" w:hAnsi="Times New Roman" w:cs="Times New Roman"/>
-          <w:lang w:val="pt-PT"/>
-        </w:rPr>
-        <w:t xml:space="preserve"> dados, o </w:t>
-      </w:r>
-      <w:proofErr w:type="spellStart"/>
-      <w:r>
-        <w:rPr>
-          <w:rFonts w:ascii="Times New Roman" w:hAnsi="Times New Roman" w:cs="Times New Roman"/>
-          <w:lang w:val="pt-PT"/>
-        </w:rPr>
-        <w:t>utilizador</w:t>
-      </w:r>
-      <w:proofErr w:type="spellEnd"/>
-      <w:r>
-        <w:rPr>
-          <w:rFonts w:ascii="Times New Roman" w:hAnsi="Times New Roman" w:cs="Times New Roman"/>
-          <w:lang w:val="pt-PT"/>
-        </w:rPr>
-        <w:t xml:space="preserve"> </w:t>
-      </w:r>
-      <w:proofErr w:type="spellStart"/>
-      <w:r>
-        <w:rPr>
-          <w:rFonts w:ascii="Times New Roman" w:hAnsi="Times New Roman" w:cs="Times New Roman"/>
-          <w:lang w:val="pt-PT"/>
-        </w:rPr>
-        <w:t>submete</w:t>
-      </w:r>
-      <w:proofErr w:type="spellEnd"/>
-      <w:r>
-        <w:rPr>
-          <w:rFonts w:ascii="Times New Roman" w:hAnsi="Times New Roman" w:cs="Times New Roman"/>
-          <w:lang w:val="pt-PT"/>
-        </w:rPr>
-        <w:t xml:space="preserve"> </w:t>
-      </w:r>
-      <w:proofErr w:type="spellStart"/>
-      <w:r>
-        <w:rPr>
-          <w:rFonts w:ascii="Times New Roman" w:hAnsi="Times New Roman" w:cs="Times New Roman"/>
-          <w:lang w:val="pt-PT"/>
-        </w:rPr>
-        <w:t>os</w:t>
-      </w:r>
-      <w:proofErr w:type="spellEnd"/>
-      <w:r>
-        <w:rPr>
-          <w:rFonts w:ascii="Times New Roman" w:hAnsi="Times New Roman" w:cs="Times New Roman"/>
-          <w:lang w:val="pt-PT"/>
-        </w:rPr>
-        <w:t xml:space="preserve"> dados e é </w:t>
-      </w:r>
-      <w:proofErr w:type="spellStart"/>
-      <w:r>
-        <w:rPr>
-          <w:rFonts w:ascii="Times New Roman" w:hAnsi="Times New Roman" w:cs="Times New Roman"/>
-          <w:lang w:val="pt-PT"/>
-        </w:rPr>
-        <w:t>efetuado</w:t>
-      </w:r>
-      <w:proofErr w:type="spellEnd"/>
-      <w:r>
-        <w:rPr>
-          <w:rFonts w:ascii="Times New Roman" w:hAnsi="Times New Roman" w:cs="Times New Roman"/>
-          <w:lang w:val="pt-PT"/>
-        </w:rPr>
-        <w:t xml:space="preserve"> um </w:t>
-      </w:r>
-      <w:proofErr w:type="spellStart"/>
-      <w:r>
-        <w:rPr>
-          <w:rFonts w:ascii="Times New Roman" w:hAnsi="Times New Roman" w:cs="Times New Roman"/>
-          <w:lang w:val="pt-PT"/>
-        </w:rPr>
-        <w:t>pedido</w:t>
-      </w:r>
-      <w:proofErr w:type="spellEnd"/>
-      <w:r>
-        <w:rPr>
-          <w:rFonts w:ascii="Times New Roman" w:hAnsi="Times New Roman" w:cs="Times New Roman"/>
-          <w:lang w:val="pt-PT"/>
-        </w:rPr>
-        <w:t xml:space="preserve"> para </w:t>
-      </w:r>
-      <w:proofErr w:type="gramStart"/>
-      <w:r>
-        <w:rPr>
-          <w:rFonts w:ascii="Times New Roman" w:hAnsi="Times New Roman" w:cs="Times New Roman"/>
-          <w:lang w:val="pt-PT"/>
-        </w:rPr>
-        <w:t>a</w:t>
-      </w:r>
-      <w:proofErr w:type="gramEnd"/>
-      <w:r>
-        <w:rPr>
-          <w:rFonts w:ascii="Times New Roman" w:hAnsi="Times New Roman" w:cs="Times New Roman"/>
-          <w:lang w:val="pt-PT"/>
-        </w:rPr>
-        <w:t xml:space="preserve"> API.</w:t>
+      <w:r>
+        <w:rPr>
+          <w:rFonts w:ascii="Times New Roman" w:hAnsi="Times New Roman" w:cs="Times New Roman"/>
+          <w:lang w:val="pt-PT"/>
+        </w:rPr>
+        <w:t>Após preencher os dados, o utilizador submete os dados e é efetuado um pedido para a API.</w:t>
       </w:r>
     </w:p>
     <w:p>
@@ -9388,69 +9015,12 @@
           <w:lang w:val="pt-PT"/>
         </w:rPr>
       </w:pPr>
-      <w:proofErr w:type="gramStart"/>
-      <w:r>
-        <w:rPr>
-          <w:rFonts w:ascii="Times New Roman" w:hAnsi="Times New Roman" w:cs="Times New Roman"/>
-          <w:lang w:val="pt-PT"/>
-        </w:rPr>
-        <w:t>A</w:t>
-      </w:r>
-      <w:proofErr w:type="gramEnd"/>
-      <w:r>
-        <w:rPr>
-          <w:rFonts w:ascii="Times New Roman" w:hAnsi="Times New Roman" w:cs="Times New Roman"/>
-          <w:lang w:val="pt-PT"/>
-        </w:rPr>
-        <w:t xml:space="preserve"> API </w:t>
-      </w:r>
-      <w:proofErr w:type="spellStart"/>
-      <w:r>
-        <w:rPr>
-          <w:rFonts w:ascii="Times New Roman" w:hAnsi="Times New Roman" w:cs="Times New Roman"/>
-          <w:lang w:val="pt-PT"/>
-        </w:rPr>
-        <w:t>verifica</w:t>
-      </w:r>
-      <w:proofErr w:type="spellEnd"/>
-      <w:r>
-        <w:rPr>
-          <w:rFonts w:ascii="Times New Roman" w:hAnsi="Times New Roman" w:cs="Times New Roman"/>
-          <w:lang w:val="pt-PT"/>
-        </w:rPr>
-        <w:t xml:space="preserve"> a </w:t>
-      </w:r>
-      <w:proofErr w:type="spellStart"/>
-      <w:r>
-        <w:rPr>
-          <w:rFonts w:ascii="Times New Roman" w:hAnsi="Times New Roman" w:cs="Times New Roman"/>
-          <w:lang w:val="pt-PT"/>
-        </w:rPr>
-        <w:t>localização</w:t>
-      </w:r>
-      <w:proofErr w:type="spellEnd"/>
-      <w:r>
-        <w:rPr>
-          <w:rFonts w:ascii="Times New Roman" w:hAnsi="Times New Roman" w:cs="Times New Roman"/>
-          <w:lang w:val="pt-PT"/>
-        </w:rPr>
-        <w:t xml:space="preserve"> do </w:t>
-      </w:r>
-      <w:proofErr w:type="spellStart"/>
-      <w:r>
-        <w:rPr>
-          <w:rFonts w:ascii="Times New Roman" w:hAnsi="Times New Roman" w:cs="Times New Roman"/>
-          <w:lang w:val="pt-PT"/>
-        </w:rPr>
-        <w:t>apiário</w:t>
-      </w:r>
-      <w:proofErr w:type="spellEnd"/>
-      <w:r>
-        <w:rPr>
-          <w:rFonts w:ascii="Times New Roman" w:hAnsi="Times New Roman" w:cs="Times New Roman"/>
-          <w:lang w:val="pt-PT"/>
-        </w:rPr>
-        <w:t>.</w:t>
+      <w:r>
+        <w:rPr>
+          <w:rFonts w:ascii="Times New Roman" w:hAnsi="Times New Roman" w:cs="Times New Roman"/>
+          <w:lang w:val="pt-PT"/>
+        </w:rPr>
+        <w:t>A API verifica a localização do apiário.</w:t>
       </w:r>
     </w:p>
     <w:p>
@@ -9472,215 +9042,14 @@
           <w:rFonts w:ascii="Times New Roman" w:hAnsi="Times New Roman" w:cs="Times New Roman"/>
           <w:lang w:val="pt-PT"/>
         </w:rPr>
-        <w:t xml:space="preserve">Se a </w:t>
-      </w:r>
-      <w:proofErr w:type="spellStart"/>
-      <w:r>
-        <w:rPr>
-          <w:rFonts w:ascii="Times New Roman" w:hAnsi="Times New Roman" w:cs="Times New Roman"/>
-          <w:lang w:val="pt-PT"/>
-        </w:rPr>
-        <w:t>resposta</w:t>
-      </w:r>
-      <w:proofErr w:type="spellEnd"/>
-      <w:r>
-        <w:rPr>
-          <w:rFonts w:ascii="Times New Roman" w:hAnsi="Times New Roman" w:cs="Times New Roman"/>
-          <w:lang w:val="pt-PT"/>
-        </w:rPr>
-        <w:t xml:space="preserve"> for </w:t>
-      </w:r>
-      <w:proofErr w:type="spellStart"/>
-      <w:r>
-        <w:rPr>
-          <w:rFonts w:ascii="Times New Roman" w:hAnsi="Times New Roman" w:cs="Times New Roman"/>
-          <w:lang w:val="pt-PT"/>
-        </w:rPr>
-        <w:t>positiva</w:t>
-      </w:r>
-      <w:proofErr w:type="spellEnd"/>
-      <w:r>
-        <w:rPr>
-          <w:rFonts w:ascii="Times New Roman" w:hAnsi="Times New Roman" w:cs="Times New Roman"/>
-          <w:lang w:val="pt-PT"/>
-        </w:rPr>
-        <w:t xml:space="preserve">, </w:t>
-      </w:r>
-      <w:proofErr w:type="spellStart"/>
-      <w:r>
-        <w:rPr>
-          <w:rFonts w:ascii="Times New Roman" w:hAnsi="Times New Roman" w:cs="Times New Roman"/>
-          <w:lang w:val="pt-PT"/>
-        </w:rPr>
-        <w:t>retorna</w:t>
-      </w:r>
-      <w:proofErr w:type="spellEnd"/>
-      <w:r>
-        <w:rPr>
-          <w:rFonts w:ascii="Times New Roman" w:hAnsi="Times New Roman" w:cs="Times New Roman"/>
-          <w:lang w:val="pt-PT"/>
-        </w:rPr>
-        <w:t xml:space="preserve"> a </w:t>
-      </w:r>
-      <w:proofErr w:type="spellStart"/>
-      <w:r>
-        <w:rPr>
-          <w:rFonts w:ascii="Times New Roman" w:hAnsi="Times New Roman" w:cs="Times New Roman"/>
-          <w:lang w:val="pt-PT"/>
-        </w:rPr>
-        <w:t>dizer</w:t>
-      </w:r>
-      <w:proofErr w:type="spellEnd"/>
-      <w:r>
-        <w:rPr>
-          <w:rFonts w:ascii="Times New Roman" w:hAnsi="Times New Roman" w:cs="Times New Roman"/>
-          <w:lang w:val="pt-PT"/>
-        </w:rPr>
-        <w:t xml:space="preserve"> que a DGAV </w:t>
-      </w:r>
-      <w:proofErr w:type="spellStart"/>
-      <w:r>
-        <w:rPr>
-          <w:rFonts w:ascii="Times New Roman" w:hAnsi="Times New Roman" w:cs="Times New Roman"/>
-          <w:lang w:val="pt-PT"/>
-        </w:rPr>
-        <w:t>aprovou</w:t>
-      </w:r>
-      <w:proofErr w:type="spellEnd"/>
-      <w:r>
-        <w:rPr>
-          <w:rFonts w:ascii="Times New Roman" w:hAnsi="Times New Roman" w:cs="Times New Roman"/>
-          <w:lang w:val="pt-PT"/>
-        </w:rPr>
-        <w:t xml:space="preserve">. Se a </w:t>
-      </w:r>
-      <w:proofErr w:type="spellStart"/>
-      <w:r>
-        <w:rPr>
-          <w:rFonts w:ascii="Times New Roman" w:hAnsi="Times New Roman" w:cs="Times New Roman"/>
-          <w:lang w:val="pt-PT"/>
-        </w:rPr>
-        <w:t>resposta</w:t>
-      </w:r>
-      <w:proofErr w:type="spellEnd"/>
-      <w:r>
-        <w:rPr>
-          <w:rFonts w:ascii="Times New Roman" w:hAnsi="Times New Roman" w:cs="Times New Roman"/>
-          <w:lang w:val="pt-PT"/>
-        </w:rPr>
-        <w:t xml:space="preserve"> for </w:t>
-      </w:r>
-      <w:proofErr w:type="spellStart"/>
-      <w:r>
-        <w:rPr>
-          <w:rFonts w:ascii="Times New Roman" w:hAnsi="Times New Roman" w:cs="Times New Roman"/>
-          <w:lang w:val="pt-PT"/>
-        </w:rPr>
-        <w:t>negativa</w:t>
-      </w:r>
-      <w:proofErr w:type="spellEnd"/>
-      <w:r>
-        <w:rPr>
-          <w:rFonts w:ascii="Times New Roman" w:hAnsi="Times New Roman" w:cs="Times New Roman"/>
-          <w:lang w:val="pt-PT"/>
-        </w:rPr>
-        <w:t xml:space="preserve">, </w:t>
-      </w:r>
-      <w:proofErr w:type="spellStart"/>
-      <w:r>
-        <w:rPr>
-          <w:rFonts w:ascii="Times New Roman" w:hAnsi="Times New Roman" w:cs="Times New Roman"/>
-          <w:lang w:val="pt-PT"/>
-        </w:rPr>
-        <w:t>retorna</w:t>
-      </w:r>
-      <w:proofErr w:type="spellEnd"/>
-      <w:r>
-        <w:rPr>
-          <w:rFonts w:ascii="Times New Roman" w:hAnsi="Times New Roman" w:cs="Times New Roman"/>
-          <w:lang w:val="pt-PT"/>
-        </w:rPr>
-        <w:t xml:space="preserve"> a </w:t>
-      </w:r>
-      <w:proofErr w:type="spellStart"/>
-      <w:r>
-        <w:rPr>
-          <w:rFonts w:ascii="Times New Roman" w:hAnsi="Times New Roman" w:cs="Times New Roman"/>
-          <w:lang w:val="pt-PT"/>
-        </w:rPr>
-        <w:t>dizer</w:t>
-      </w:r>
-      <w:proofErr w:type="spellEnd"/>
-      <w:r>
-        <w:rPr>
-          <w:rFonts w:ascii="Times New Roman" w:hAnsi="Times New Roman" w:cs="Times New Roman"/>
-          <w:lang w:val="pt-PT"/>
-        </w:rPr>
-        <w:t xml:space="preserve"> que a </w:t>
-      </w:r>
-      <w:proofErr w:type="spellStart"/>
-      <w:r>
-        <w:rPr>
-          <w:rFonts w:ascii="Times New Roman" w:hAnsi="Times New Roman" w:cs="Times New Roman"/>
-          <w:lang w:val="pt-PT"/>
-        </w:rPr>
-        <w:t>localização</w:t>
-      </w:r>
-      <w:proofErr w:type="spellEnd"/>
-      <w:r>
-        <w:rPr>
-          <w:rFonts w:ascii="Times New Roman" w:hAnsi="Times New Roman" w:cs="Times New Roman"/>
-          <w:lang w:val="pt-PT"/>
-        </w:rPr>
-        <w:t xml:space="preserve"> </w:t>
-      </w:r>
-      <w:proofErr w:type="spellStart"/>
-      <w:r>
-        <w:rPr>
-          <w:rFonts w:ascii="Times New Roman" w:hAnsi="Times New Roman" w:cs="Times New Roman"/>
-          <w:lang w:val="pt-PT"/>
-        </w:rPr>
-        <w:t>não</w:t>
-      </w:r>
-      <w:proofErr w:type="spellEnd"/>
-      <w:r>
-        <w:rPr>
-          <w:rFonts w:ascii="Times New Roman" w:hAnsi="Times New Roman" w:cs="Times New Roman"/>
-          <w:lang w:val="pt-PT"/>
-        </w:rPr>
-        <w:t xml:space="preserve"> </w:t>
-      </w:r>
-      <w:proofErr w:type="spellStart"/>
-      <w:r>
-        <w:rPr>
-          <w:rFonts w:ascii="Times New Roman" w:hAnsi="Times New Roman" w:cs="Times New Roman"/>
-          <w:lang w:val="pt-PT"/>
-        </w:rPr>
-        <w:t>foi</w:t>
-      </w:r>
-      <w:proofErr w:type="spellEnd"/>
-      <w:r>
-        <w:rPr>
-          <w:rFonts w:ascii="Times New Roman" w:hAnsi="Times New Roman" w:cs="Times New Roman"/>
-          <w:lang w:val="pt-PT"/>
-        </w:rPr>
-        <w:t xml:space="preserve"> </w:t>
-      </w:r>
-      <w:proofErr w:type="spellStart"/>
-      <w:r>
-        <w:rPr>
-          <w:rFonts w:ascii="Times New Roman" w:hAnsi="Times New Roman" w:cs="Times New Roman"/>
-          <w:lang w:val="pt-PT"/>
-        </w:rPr>
-        <w:t>aprovada</w:t>
-      </w:r>
-      <w:proofErr w:type="spellEnd"/>
-      <w:r>
-        <w:rPr>
-          <w:rFonts w:ascii="Times New Roman" w:hAnsi="Times New Roman" w:cs="Times New Roman"/>
-          <w:lang w:val="pt-PT"/>
-        </w:rPr>
-        <w:t xml:space="preserve"> pela DGAV.</w:t>
+        <w:t xml:space="preserve">Se a resposta for positiva, retorna a dizer que a DGAV aprovou. Se a resposta for negativa, </w:t>
+      </w:r>
+      <w:r>
+        <w:rPr>
+          <w:rFonts w:ascii="Times New Roman" w:hAnsi="Times New Roman" w:cs="Times New Roman"/>
+          <w:lang w:val="pt-PT"/>
+        </w:rPr>
+        <w:t>retorna a dizer que a localização não foi aprovada pela DGAV.</w:t>
       </w:r>
     </w:p>
     <w:p>
@@ -9717,40 +9086,7 @@
           <w:iCs w:val="0"/>
           <w:color w:val="D5605C"/>
         </w:rPr>
-        <w:t>3.2.</w:t>
-      </w:r>
-      <w:r>
-        <w:rPr>
-          <w:rFonts w:ascii="Times New Roman" w:hAnsi="Times New Roman" w:cs="Times New Roman"/>
-          <w:b/>
-          <w:bCs/>
-          <w:i w:val="0"/>
-          <w:iCs w:val="0"/>
-          <w:color w:val="D5605C"/>
-        </w:rPr>
-        <w:t>6</w:t>
-      </w:r>
-      <w:r>
-        <w:rPr>
-          <w:rFonts w:ascii="Times New Roman" w:hAnsi="Times New Roman" w:cs="Times New Roman"/>
-          <w:b/>
-          <w:bCs/>
-          <w:i w:val="0"/>
-          <w:iCs w:val="0"/>
-          <w:color w:val="D5605C"/>
-        </w:rPr>
-        <w:t xml:space="preserve"> – Efetuar </w:t>
-      </w:r>
-      <w:r>
-        <w:rPr>
-          <w:rFonts w:ascii="Times New Roman" w:hAnsi="Times New Roman" w:cs="Times New Roman"/>
-          <w:b/>
-          <w:bCs/>
-          <w:i w:val="0"/>
-          <w:iCs w:val="0"/>
-          <w:color w:val="D5605C"/>
-        </w:rPr>
-        <w:t>Login</w:t>
+        <w:t>3.2.6 – Efetuar Login</w:t>
       </w:r>
     </w:p>
     <w:p>
@@ -9813,21 +9149,7 @@
           <w:rFonts w:ascii="Times New Roman" w:hAnsi="Times New Roman" w:cs="Times New Roman"/>
           <w:lang w:val="pt-PT"/>
         </w:rPr>
-        <w:t xml:space="preserve">Na aplicação móvel, </w:t>
-      </w:r>
-      <w:r>
-        <w:rPr>
-          <w:rFonts w:ascii="Times New Roman" w:hAnsi="Times New Roman" w:cs="Times New Roman"/>
-          <w:lang w:val="pt-PT"/>
-        </w:rPr>
-        <w:t>a primeira página que aparece é a página de login onde o utilizador insere os dados que lhe foram enviados para fazer o login</w:t>
-      </w:r>
-      <w:r>
-        <w:rPr>
-          <w:rFonts w:ascii="Times New Roman" w:hAnsi="Times New Roman" w:cs="Times New Roman"/>
-          <w:lang w:val="pt-PT"/>
-        </w:rPr>
-        <w:t>.</w:t>
+        <w:t>Na aplicação móvel, a primeira página que aparece é a página de login onde o utilizador insere os dados que lhe foram enviados para fazer o login.</w:t>
       </w:r>
     </w:p>
     <w:p>
@@ -9851,14 +9173,7 @@
           <w:rFonts w:ascii="Times New Roman" w:hAnsi="Times New Roman" w:cs="Times New Roman"/>
           <w:lang w:val="pt-PT"/>
         </w:rPr>
-        <w:t>Se as informações estiverem corretas, o utilizador é redirecionado para a página principal onde poderá realizar as suas tarefas.</w:t>
-      </w:r>
-      <w:r>
-        <w:rPr>
-          <w:rFonts w:ascii="Times New Roman" w:hAnsi="Times New Roman" w:cs="Times New Roman"/>
-          <w:lang w:val="pt-PT"/>
-        </w:rPr>
-        <w:t xml:space="preserve"> </w:t>
+        <w:t xml:space="preserve">Se as informações estiverem corretas, o utilizador é redirecionado para a página principal onde poderá realizar as suas tarefas. </w:t>
       </w:r>
     </w:p>
     <w:p>
@@ -9895,8 +9210,9 @@
           <w:iCs w:val="0"/>
           <w:color w:val="D5605C"/>
         </w:rPr>
-        <w:t>3.2.</w:t>
-      </w:r>
+        <w:t xml:space="preserve">3.2.7 – Efetuar </w:t>
+      </w:r>
+      <w:proofErr w:type="spellStart"/>
       <w:r>
         <w:rPr>
           <w:rFonts w:ascii="Times New Roman" w:hAnsi="Times New Roman" w:cs="Times New Roman"/>
@@ -9906,41 +9222,7 @@
           <w:iCs w:val="0"/>
           <w:color w:val="D5605C"/>
         </w:rPr>
-        <w:t>7</w:t>
-      </w:r>
-      <w:r>
-        <w:rPr>
-          <w:rFonts w:ascii="Times New Roman" w:hAnsi="Times New Roman" w:cs="Times New Roman"/>
-          <w:b/>
-          <w:bCs/>
-          <w:i w:val="0"/>
-          <w:iCs w:val="0"/>
-          <w:color w:val="D5605C"/>
-        </w:rPr>
-        <w:t xml:space="preserve"> – Efetuar </w:t>
-      </w:r>
-      <w:proofErr w:type="spellStart"/>
-      <w:r>
-        <w:rPr>
-          <w:rFonts w:ascii="Times New Roman" w:hAnsi="Times New Roman" w:cs="Times New Roman"/>
-          <w:b/>
-          <w:bCs/>
-          <w:i w:val="0"/>
-          <w:iCs w:val="0"/>
-          <w:color w:val="D5605C"/>
-        </w:rPr>
-        <w:t>Log</w:t>
-      </w:r>
-      <w:r>
-        <w:rPr>
-          <w:rFonts w:ascii="Times New Roman" w:hAnsi="Times New Roman" w:cs="Times New Roman"/>
-          <w:b/>
-          <w:bCs/>
-          <w:i w:val="0"/>
-          <w:iCs w:val="0"/>
-          <w:color w:val="D5605C"/>
-        </w:rPr>
-        <w:t>out</w:t>
+        <w:t>Logout</w:t>
       </w:r>
       <w:proofErr w:type="spellEnd"/>
     </w:p>
@@ -10004,42 +9286,7 @@
           <w:rFonts w:ascii="Times New Roman" w:hAnsi="Times New Roman" w:cs="Times New Roman"/>
           <w:lang w:val="pt-PT"/>
         </w:rPr>
-        <w:t xml:space="preserve">Na aplicação móvel, </w:t>
-      </w:r>
-      <w:r>
-        <w:rPr>
-          <w:rFonts w:ascii="Times New Roman" w:hAnsi="Times New Roman" w:cs="Times New Roman"/>
-          <w:lang w:val="pt-PT"/>
-        </w:rPr>
-        <w:t>após o login a página</w:t>
-      </w:r>
-      <w:r>
-        <w:rPr>
-          <w:rFonts w:ascii="Times New Roman" w:hAnsi="Times New Roman" w:cs="Times New Roman"/>
-          <w:lang w:val="pt-PT"/>
-        </w:rPr>
-        <w:t xml:space="preserve"> que aparece é a página </w:t>
-      </w:r>
-      <w:r>
-        <w:rPr>
-          <w:rFonts w:ascii="Times New Roman" w:hAnsi="Times New Roman" w:cs="Times New Roman"/>
-          <w:lang w:val="pt-PT"/>
-        </w:rPr>
-        <w:t>principal</w:t>
-      </w:r>
-      <w:r>
-        <w:rPr>
-          <w:rFonts w:ascii="Times New Roman" w:hAnsi="Times New Roman" w:cs="Times New Roman"/>
-          <w:lang w:val="pt-PT"/>
-        </w:rPr>
-        <w:t>.</w:t>
-      </w:r>
-      <w:r>
-        <w:rPr>
-          <w:rFonts w:ascii="Times New Roman" w:hAnsi="Times New Roman" w:cs="Times New Roman"/>
-          <w:lang w:val="pt-PT"/>
-        </w:rPr>
-        <w:t xml:space="preserve"> O utilizador para efetuar um </w:t>
+        <w:t xml:space="preserve">Na aplicação móvel, após o login a página que aparece é a página principal. O utilizador para efetuar um </w:t>
       </w:r>
       <w:proofErr w:type="spellStart"/>
       <w:r>
@@ -10111,28 +9358,7 @@
           <w:rFonts w:ascii="Times New Roman" w:hAnsi="Times New Roman" w:cs="Times New Roman"/>
           <w:lang w:val="pt-PT"/>
         </w:rPr>
-        <w:t>O</w:t>
-      </w:r>
-      <w:r>
-        <w:rPr>
-          <w:rFonts w:ascii="Times New Roman" w:hAnsi="Times New Roman" w:cs="Times New Roman"/>
-          <w:lang w:val="pt-PT"/>
-        </w:rPr>
-        <w:t xml:space="preserve"> utilizador é redirecionado para a </w:t>
-      </w:r>
-      <w:r>
-        <w:rPr>
-          <w:rFonts w:ascii="Times New Roman" w:hAnsi="Times New Roman" w:cs="Times New Roman"/>
-          <w:lang w:val="pt-PT"/>
-        </w:rPr>
-        <w:t>página de login</w:t>
-      </w:r>
-      <w:r>
-        <w:rPr>
-          <w:rFonts w:ascii="Times New Roman" w:hAnsi="Times New Roman" w:cs="Times New Roman"/>
-          <w:lang w:val="pt-PT"/>
-        </w:rPr>
-        <w:t xml:space="preserve">. </w:t>
+        <w:t xml:space="preserve">O utilizador é redirecionado para a página de login. </w:t>
       </w:r>
     </w:p>
     <w:p>
@@ -10281,71 +9507,7 @@
           <w:color w:val="404040"/>
           <w:lang w:val="pt-PT"/>
         </w:rPr>
-        <w:t>REQ-</w:t>
-      </w:r>
-      <w:r>
-        <w:rPr>
-          <w:rFonts w:ascii="Times New Roman" w:hAnsi="Times New Roman" w:cs="Times New Roman"/>
-          <w:color w:val="404040"/>
-          <w:lang w:val="pt-PT"/>
-        </w:rPr>
-        <w:t>4</w:t>
-      </w:r>
-      <w:r>
-        <w:rPr>
-          <w:rFonts w:ascii="Times New Roman" w:hAnsi="Times New Roman" w:cs="Times New Roman"/>
-          <w:color w:val="404040"/>
-          <w:lang w:val="pt-PT"/>
-        </w:rPr>
-        <w:t xml:space="preserve">: </w:t>
-      </w:r>
-      <w:r>
-        <w:rPr>
-          <w:rFonts w:ascii="Times New Roman" w:hAnsi="Times New Roman" w:cs="Times New Roman"/>
-          <w:color w:val="404040"/>
-          <w:lang w:val="pt-PT"/>
-        </w:rPr>
-        <w:t xml:space="preserve">Consultar </w:t>
-      </w:r>
-      <w:r>
-        <w:rPr>
-          <w:rFonts w:ascii="Times New Roman" w:hAnsi="Times New Roman" w:cs="Times New Roman"/>
-          <w:color w:val="404040"/>
-          <w:lang w:val="pt-PT"/>
-        </w:rPr>
-        <w:t>Inspe</w:t>
-      </w:r>
-      <w:r>
-        <w:rPr>
-          <w:rFonts w:ascii="Times New Roman" w:hAnsi="Times New Roman" w:cs="Times New Roman"/>
-          <w:color w:val="404040"/>
-          <w:lang w:val="pt-PT"/>
-        </w:rPr>
-        <w:t>ções</w:t>
-      </w:r>
-      <w:r>
-        <w:rPr>
-          <w:rFonts w:ascii="Times New Roman" w:hAnsi="Times New Roman" w:cs="Times New Roman"/>
-          <w:color w:val="404040"/>
-          <w:lang w:val="pt-PT"/>
-        </w:rPr>
-        <w:t xml:space="preserve"> </w:t>
-      </w:r>
-      <w:r>
-        <w:rPr>
-          <w:rFonts w:ascii="Times New Roman" w:hAnsi="Times New Roman" w:cs="Times New Roman"/>
-          <w:color w:val="404040"/>
-          <w:lang w:val="pt-PT"/>
-        </w:rPr>
-        <w:t xml:space="preserve">de </w:t>
-      </w:r>
-      <w:r>
-        <w:rPr>
-          <w:rFonts w:ascii="Times New Roman" w:hAnsi="Times New Roman" w:cs="Times New Roman"/>
-          <w:color w:val="404040"/>
-          <w:lang w:val="pt-PT"/>
-        </w:rPr>
-        <w:t>Apiários</w:t>
+        <w:t>REQ-4: Consultar Inspeções de Apiários</w:t>
       </w:r>
     </w:p>
     <w:p>
@@ -10493,25 +9655,7 @@
           <w:color w:val="D5605C"/>
         </w:rPr>
         <w:lastRenderedPageBreak/>
-        <w:t>Requisitos</w:t>
-      </w:r>
-      <w:r>
-        <w:rPr>
-          <w:rFonts w:ascii="Times New Roman" w:hAnsi="Times New Roman" w:cs="Times New Roman"/>
-          <w:b/>
-          <w:bCs/>
-          <w:color w:val="D5605C"/>
-        </w:rPr>
-        <w:t xml:space="preserve"> Não</w:t>
-      </w:r>
-      <w:r>
-        <w:rPr>
-          <w:rFonts w:ascii="Times New Roman" w:hAnsi="Times New Roman" w:cs="Times New Roman"/>
-          <w:b/>
-          <w:bCs/>
-          <w:color w:val="D5605C"/>
-        </w:rPr>
-        <w:t xml:space="preserve"> Funcionais</w:t>
+        <w:t>Requisitos Não Funcionais</w:t>
       </w:r>
     </w:p>
     <w:p>
@@ -10873,15 +10017,7 @@
           <w:color w:val="D5605C"/>
           <w:lang w:val="pt-PT"/>
         </w:rPr>
-        <w:t xml:space="preserve"> </w:t>
-      </w:r>
-      <w:r>
-        <w:rPr>
-          <w:rFonts w:ascii="Times New Roman" w:hAnsi="Times New Roman" w:cs="Times New Roman"/>
-          <w:color w:val="D5605C"/>
-          <w:lang w:val="pt-PT"/>
-        </w:rPr>
-        <w:t>Verificação de Zonas Controladas</w:t>
+        <w:t xml:space="preserve"> Verificação de Zonas Controladas</w:t>
       </w:r>
       <w:bookmarkEnd w:id="32"/>
     </w:p>
@@ -10942,14 +10078,7 @@
           <w:rFonts w:ascii="Times New Roman" w:hAnsi="Times New Roman" w:cs="Times New Roman"/>
           <w:lang w:val="pt-PT"/>
         </w:rPr>
-        <w:t>criação</w:t>
-      </w:r>
-      <w:r>
-        <w:rPr>
-          <w:rFonts w:ascii="Times New Roman" w:hAnsi="Times New Roman" w:cs="Times New Roman"/>
-          <w:lang w:val="pt-PT"/>
-        </w:rPr>
-        <w:t xml:space="preserve"> de um apiário.</w:t>
+        <w:t>criação de um apiário.</w:t>
       </w:r>
     </w:p>
     <w:p>
@@ -11088,39 +10217,7 @@
           <w:color w:val="D5605C"/>
           <w:lang w:val="pt-PT"/>
         </w:rPr>
-        <w:t>3.3.</w:t>
-      </w:r>
-      <w:r>
-        <w:rPr>
-          <w:rFonts w:ascii="Times New Roman" w:hAnsi="Times New Roman" w:cs="Times New Roman"/>
-          <w:color w:val="D5605C"/>
-          <w:lang w:val="pt-PT"/>
-        </w:rPr>
-        <w:t>3</w:t>
-      </w:r>
-      <w:r>
-        <w:rPr>
-          <w:rFonts w:ascii="Times New Roman" w:hAnsi="Times New Roman" w:cs="Times New Roman"/>
-          <w:color w:val="D5605C"/>
-          <w:lang w:val="pt-PT"/>
-        </w:rPr>
-        <w:t xml:space="preserve"> </w:t>
-      </w:r>
-      <w:r>
-        <w:rPr>
-          <w:rFonts w:ascii="Times New Roman" w:hAnsi="Times New Roman" w:cs="Times New Roman"/>
-          <w:color w:val="D5605C"/>
-          <w:lang w:val="pt-PT"/>
-        </w:rPr>
-        <w:t>Autorização da Entidade Gestora</w:t>
-      </w:r>
-      <w:r>
-        <w:rPr>
-          <w:rFonts w:ascii="Times New Roman" w:hAnsi="Times New Roman" w:cs="Times New Roman"/>
-          <w:color w:val="D5605C"/>
-          <w:lang w:val="pt-PT"/>
-        </w:rPr>
-        <w:t xml:space="preserve"> de Zonas Controladas</w:t>
+        <w:t>3.3.3 Autorização da Entidade Gestora de Zonas Controladas</w:t>
       </w:r>
       <w:bookmarkEnd w:id="33"/>
     </w:p>
@@ -11181,35 +10278,7 @@
           <w:rFonts w:ascii="Times New Roman" w:hAnsi="Times New Roman" w:cs="Times New Roman"/>
           <w:lang w:val="pt-PT"/>
         </w:rPr>
-        <w:t>A</w:t>
-      </w:r>
-      <w:r>
-        <w:rPr>
-          <w:rFonts w:ascii="Times New Roman" w:hAnsi="Times New Roman" w:cs="Times New Roman"/>
-          <w:lang w:val="pt-PT"/>
-        </w:rPr>
-        <w:t>pós a verificação do caso de uso anterior, a</w:t>
-      </w:r>
-      <w:r>
-        <w:rPr>
-          <w:rFonts w:ascii="Times New Roman" w:hAnsi="Times New Roman" w:cs="Times New Roman"/>
-          <w:lang w:val="pt-PT"/>
-        </w:rPr>
-        <w:t xml:space="preserve"> API retorna uma resposta positiva/negativa dependendo d</w:t>
-      </w:r>
-      <w:r>
-        <w:rPr>
-          <w:rFonts w:ascii="Times New Roman" w:hAnsi="Times New Roman" w:cs="Times New Roman"/>
-          <w:lang w:val="pt-PT"/>
-        </w:rPr>
-        <w:t>os critérios avaliados</w:t>
-      </w:r>
-      <w:r>
-        <w:rPr>
-          <w:rFonts w:ascii="Times New Roman" w:hAnsi="Times New Roman" w:cs="Times New Roman"/>
-          <w:lang w:val="pt-PT"/>
-        </w:rPr>
-        <w:t>.</w:t>
+        <w:t>Após a verificação do caso de uso anterior, a API retorna uma resposta positiva/negativa dependendo dos critérios avaliados.</w:t>
       </w:r>
     </w:p>
     <w:p>
@@ -11229,14 +10298,7 @@
           <w:rFonts w:ascii="Times New Roman" w:hAnsi="Times New Roman" w:cs="Times New Roman"/>
           <w:lang w:val="pt-PT"/>
         </w:rPr>
-        <w:t>A API, devolve uma resposta à aplicação móvel positiva/negativa, dependendo do resultado das validações.</w:t>
-      </w:r>
-      <w:r>
-        <w:rPr>
-          <w:rFonts w:ascii="Times New Roman" w:hAnsi="Times New Roman" w:cs="Times New Roman"/>
-          <w:lang w:val="pt-PT"/>
-        </w:rPr>
-        <w:t xml:space="preserve"> </w:t>
+        <w:t xml:space="preserve">A API, devolve uma resposta à aplicação móvel positiva/negativa, dependendo do resultado das validações. </w:t>
       </w:r>
     </w:p>
     <w:p>
@@ -11278,31 +10340,7 @@
           <w:color w:val="D5605C"/>
           <w:lang w:val="pt-PT"/>
         </w:rPr>
-        <w:t>3.3.</w:t>
-      </w:r>
-      <w:r>
-        <w:rPr>
-          <w:rFonts w:ascii="Times New Roman" w:hAnsi="Times New Roman" w:cs="Times New Roman"/>
-          <w:color w:val="D5605C"/>
-          <w:lang w:val="pt-PT"/>
-        </w:rPr>
-        <w:t>4</w:t>
-      </w:r>
-      <w:r>
-        <w:rPr>
-          <w:rFonts w:ascii="Times New Roman" w:hAnsi="Times New Roman" w:cs="Times New Roman"/>
-          <w:color w:val="D5605C"/>
-          <w:lang w:val="pt-PT"/>
-        </w:rPr>
-        <w:t xml:space="preserve"> </w:t>
-      </w:r>
-      <w:r>
-        <w:rPr>
-          <w:rFonts w:ascii="Times New Roman" w:hAnsi="Times New Roman" w:cs="Times New Roman"/>
-          <w:color w:val="D5605C"/>
-          <w:lang w:val="pt-PT"/>
-        </w:rPr>
-        <w:t xml:space="preserve">Envio de </w:t>
+        <w:t xml:space="preserve">3.3.4 Envio de </w:t>
       </w:r>
       <w:proofErr w:type="spellStart"/>
       <w:r>
@@ -11408,14 +10446,7 @@
           <w:rFonts w:ascii="Times New Roman" w:hAnsi="Times New Roman" w:cs="Times New Roman"/>
           <w:lang w:val="pt-PT"/>
         </w:rPr>
-        <w:t xml:space="preserve">Após a </w:t>
-      </w:r>
-      <w:r>
-        <w:rPr>
-          <w:rFonts w:ascii="Times New Roman" w:hAnsi="Times New Roman" w:cs="Times New Roman"/>
-          <w:lang w:val="pt-PT"/>
-        </w:rPr>
-        <w:t xml:space="preserve">conclusão de todo o tipo de autorizações, validações, agendamentos, </w:t>
+        <w:t xml:space="preserve">Após a conclusão de todo o tipo de autorizações, validações, agendamentos, </w:t>
       </w:r>
       <w:proofErr w:type="spellStart"/>
       <w:r>
@@ -11675,18 +10706,8 @@
           <w:color w:val="404040"/>
           <w:lang w:val="pt-PT"/>
         </w:rPr>
-        <w:t xml:space="preserve"> </w:t>
-      </w:r>
-      <w:proofErr w:type="spellStart"/>
-      <w:r>
-        <w:rPr>
-          <w:rFonts w:ascii="Times New Roman" w:hAnsi="Times New Roman" w:cs="Times New Roman"/>
-          <w:color w:val="404040"/>
-          <w:lang w:val="pt-PT"/>
-        </w:rPr>
-        <w:t>Notification</w:t>
-      </w:r>
-      <w:proofErr w:type="spellEnd"/>
+        <w:t xml:space="preserve"> Notification</w:t>
+      </w:r>
     </w:p>
     <w:p>
       <w:pPr>
@@ -17311,8 +16332,8 @@
         </w:rPr>
       </w:pPr>
       <w:bookmarkStart w:id="87" w:name="10._Product_Backlog"/>
-      <w:bookmarkStart w:id="88" w:name="_Hlk153129270"/>
-      <w:bookmarkStart w:id="89" w:name="_Toc153129946"/>
+      <w:bookmarkStart w:id="88" w:name="_Toc153129946"/>
+      <w:bookmarkStart w:id="89" w:name="_Hlk153129270"/>
       <w:bookmarkEnd w:id="87"/>
       <w:proofErr w:type="spellStart"/>
       <w:r>
@@ -17324,10 +16345,10 @@
         <w:lastRenderedPageBreak/>
         <w:t>Backlog</w:t>
       </w:r>
-      <w:bookmarkEnd w:id="89"/>
+      <w:bookmarkEnd w:id="88"/>
       <w:proofErr w:type="spellEnd"/>
     </w:p>
-    <w:bookmarkEnd w:id="88"/>
+    <w:bookmarkEnd w:id="89"/>
     <w:p>
       <w:pPr>
         <w:pStyle w:val="Corpodetexto"/>
@@ -19704,10 +18725,10 @@
         <mc:AlternateContent>
           <mc:Choice Requires="wps">
             <w:drawing>
-              <wp:anchor distT="0" distB="0" distL="114300" distR="114300" simplePos="0" relativeHeight="251660288" behindDoc="1" locked="0" layoutInCell="1" allowOverlap="1" wp14:anchorId="3BAF6746" wp14:editId="67396EE9">
+              <wp:anchor distT="0" distB="0" distL="114300" distR="114300" simplePos="0" relativeHeight="251660288" behindDoc="1" locked="0" layoutInCell="1" allowOverlap="1" wp14:anchorId="3BAF6746" wp14:editId="1F9CB8B4">
                 <wp:simplePos x="0" y="0"/>
                 <wp:positionH relativeFrom="column">
-                  <wp:posOffset>1209675</wp:posOffset>
+                  <wp:posOffset>1819275</wp:posOffset>
                 </wp:positionH>
                 <wp:positionV relativeFrom="paragraph">
                   <wp:posOffset>2809240</wp:posOffset>
@@ -19789,7 +18810,7 @@
           </mc:Choice>
           <mc:Fallback>
             <w:pict>
-              <v:shape w14:anchorId="3BAF6746" id="Caixa de texto 1" o:spid="_x0000_s1027" type="#_x0000_t202" style="position:absolute;left:0;text-align:left;margin-left:95.25pt;margin-top:221.2pt;width:297.55pt;height:.05pt;z-index:-251656192;visibility:visible;mso-wrap-style:square;mso-wrap-distance-left:9pt;mso-wrap-distance-top:0;mso-wrap-distance-right:9pt;mso-wrap-distance-bottom:0;mso-position-horizontal:absolute;mso-position-horizontal-relative:text;mso-position-vertical:absolute;mso-position-vertical-relative:text;v-text-anchor:top" o:gfxdata="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" stroked="f">
+              <v:shape w14:anchorId="3BAF6746" id="Caixa de texto 1" o:spid="_x0000_s1027" type="#_x0000_t202" style="position:absolute;left:0;text-align:left;margin-left:143.25pt;margin-top:221.2pt;width:297.55pt;height:.05pt;z-index:-251656192;visibility:visible;mso-wrap-style:square;mso-wrap-distance-left:9pt;mso-wrap-distance-top:0;mso-wrap-distance-right:9pt;mso-wrap-distance-bottom:0;mso-position-horizontal:absolute;mso-position-horizontal-relative:text;mso-position-vertical:absolute;mso-position-vertical-relative:text;v-text-anchor:top" o:gfxdata="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" stroked="f">
                 <v:textbox style="mso-fit-shape-to-text:t" inset="0,0,0,0">
                   <w:txbxContent>
                     <w:p>
@@ -19839,18 +18860,18 @@
           <w:noProof/>
         </w:rPr>
         <w:drawing>
-          <wp:anchor distT="0" distB="0" distL="114300" distR="114300" simplePos="0" relativeHeight="251658240" behindDoc="1" locked="0" layoutInCell="1" allowOverlap="1" wp14:anchorId="6EA33EB7" wp14:editId="0CAB5858">
+          <wp:anchor distT="0" distB="0" distL="114300" distR="114300" simplePos="0" relativeHeight="251661312" behindDoc="1" locked="0" layoutInCell="1" allowOverlap="1" wp14:anchorId="3C4A8162" wp14:editId="6BA6A8F7">
             <wp:simplePos x="0" y="0"/>
             <wp:positionH relativeFrom="column">
-              <wp:posOffset>1210034</wp:posOffset>
+              <wp:posOffset>717550</wp:posOffset>
             </wp:positionH>
             <wp:positionV relativeFrom="paragraph">
-              <wp:posOffset>716998</wp:posOffset>
+              <wp:posOffset>330200</wp:posOffset>
             </wp:positionV>
-            <wp:extent cx="3779377" cy="2035479"/>
-            <wp:effectExtent l="0" t="0" r="0" b="3175"/>
+            <wp:extent cx="4352925" cy="2430875"/>
+            <wp:effectExtent l="0" t="0" r="0" b="7620"/>
             <wp:wrapNone/>
-            <wp:docPr id="170465249" name="Imagem 2" descr="Uma imagem com texto, diagrama, file, Desenho técnico&#10;&#10;Descrição gerada automaticamente"/>
+            <wp:docPr id="232727209" name="Imagem 1" descr="Uma imagem com diagrama, texto, Desenho técnico, captura de ecrã&#10;&#10;Descrição gerada automaticamente"/>
             <wp:cNvGraphicFramePr>
               <a:graphicFrameLocks xmlns:a="http://schemas.openxmlformats.org/drawingml/2006/main" noChangeAspect="1"/>
             </wp:cNvGraphicFramePr>
@@ -19858,7 +18879,7 @@
               <a:graphicData uri="http://schemas.openxmlformats.org/drawingml/2006/picture">
                 <pic:pic xmlns:pic="http://schemas.openxmlformats.org/drawingml/2006/picture">
                   <pic:nvPicPr>
-                    <pic:cNvPr id="170465249" name="Imagem 2" descr="Uma imagem com texto, diagrama, file, Desenho técnico&#10;&#10;Descrição gerada automaticamente"/>
+                    <pic:cNvPr id="232727209" name="Imagem 1" descr="Uma imagem com diagrama, texto, Desenho técnico, captura de ecrã&#10;&#10;Descrição gerada automaticamente"/>
                     <pic:cNvPicPr>
                       <a:picLocks noChangeAspect="1" noChangeArrowheads="1"/>
                     </pic:cNvPicPr>
@@ -19879,7 +18900,7 @@
                   <pic:spPr bwMode="auto">
                     <a:xfrm>
                       <a:off x="0" y="0"/>
-                      <a:ext cx="3779377" cy="2035479"/>
+                      <a:ext cx="4364284" cy="2437218"/>
                     </a:xfrm>
                     <a:prstGeom prst="rect">
                       <a:avLst/>

</xml_diff>